<commit_message>
Uploaded all the required files
</commit_message>
<xml_diff>
--- a/Reports/22090668-Abdul-Jaleel-Mohammed FPR.docx
+++ b/Reports/22090668-Abdul-Jaleel-Mohammed FPR.docx
@@ -433,46 +433,17 @@
         <w:autoSpaceDE w:val="0"/>
         <w:autoSpaceDN w:val="0"/>
         <w:adjustRightInd w:val="0"/>
-        <w:spacing w:before="100" w:beforeAutospacing="1" w:line="240" w:lineRule="auto"/>
-        <w:jc w:val="center"/>
+        <w:spacing w:before="100" w:beforeAutospacing="1" w:line="480" w:lineRule="auto"/>
         <w:rPr>
           <w:rFonts w:eastAsia="Times New Roman"/>
-          <w:color w:val="365F91" w:themeColor="accent1" w:themeShade="BF"/>
-          <w:sz w:val="36"/>
-          <w:szCs w:val="32"/>
+          <w:i/>
+          <w:iCs/>
+          <w:color w:val="000000"/>
+          <w:sz w:val="24"/>
+          <w:szCs w:val="24"/>
           <w:lang w:eastAsia="en-GB"/>
         </w:rPr>
       </w:pPr>
-      <w:r>
-        <w:rPr>
-          <w:rFonts w:eastAsia="Times New Roman"/>
-          <w:color w:val="365F91" w:themeColor="accent1" w:themeShade="BF"/>
-          <w:sz w:val="36"/>
-          <w:szCs w:val="32"/>
-          <w:lang w:eastAsia="en-GB"/>
-        </w:rPr>
-        <w:t xml:space="preserve">MSc </w:t>
-      </w:r>
-      <w:r>
-        <w:rPr>
-          <w:rFonts w:eastAsia="Times New Roman"/>
-          <w:color w:val="365F91" w:themeColor="accent1" w:themeShade="BF"/>
-          <w:sz w:val="36"/>
-          <w:szCs w:val="32"/>
-          <w:lang w:eastAsia="en-GB"/>
-        </w:rPr>
-        <w:t>FPR</w:t>
-      </w:r>
-      <w:r>
-        <w:rPr>
-          <w:rFonts w:eastAsia="Times New Roman"/>
-          <w:color w:val="365F91" w:themeColor="accent1" w:themeShade="BF"/>
-          <w:sz w:val="36"/>
-          <w:szCs w:val="32"/>
-          <w:lang w:eastAsia="en-GB"/>
-        </w:rPr>
-        <w:t xml:space="preserve"> Declaration</w:t>
-      </w:r>
     </w:p>
     <w:p>
       <w:pPr>
@@ -482,102 +453,6 @@
         <w:spacing w:before="100" w:beforeAutospacing="1" w:line="480" w:lineRule="auto"/>
         <w:rPr>
           <w:rFonts w:eastAsia="Times New Roman"/>
-          <w:color w:val="000000"/>
-          <w:sz w:val="24"/>
-          <w:szCs w:val="24"/>
-          <w:lang w:eastAsia="en-GB"/>
-        </w:rPr>
-      </w:pPr>
-    </w:p>
-    <w:p>
-      <w:pPr>
-        <w:autoSpaceDE w:val="0"/>
-        <w:autoSpaceDN w:val="0"/>
-        <w:adjustRightInd w:val="0"/>
-        <w:spacing w:before="100" w:beforeAutospacing="1" w:line="480" w:lineRule="auto"/>
-        <w:rPr>
-          <w:rFonts w:eastAsia="Times New Roman"/>
-          <w:color w:val="000000"/>
-          <w:sz w:val="24"/>
-          <w:szCs w:val="24"/>
-          <w:lang w:eastAsia="en-GB"/>
-        </w:rPr>
-      </w:pPr>
-      <w:r>
-        <w:rPr>
-          <w:rFonts w:eastAsia="Times New Roman"/>
-          <w:color w:val="000000"/>
-          <w:sz w:val="24"/>
-          <w:szCs w:val="24"/>
-          <w:lang w:eastAsia="en-GB"/>
-        </w:rPr>
-        <w:t>This report is submitted in partial fulfilment of the requirement for the degree of:</w:t>
-      </w:r>
-      <w:r>
-        <w:rPr>
-          <w:rFonts w:eastAsia="Times New Roman"/>
-          <w:color w:val="000000"/>
-          <w:sz w:val="24"/>
-          <w:szCs w:val="24"/>
-          <w:lang w:eastAsia="en-GB"/>
-        </w:rPr>
-        <w:br/>
-        <w:t xml:space="preserve">Master of Science in </w:t>
-      </w:r>
-      <w:r>
-        <w:rPr>
-          <w:rFonts w:eastAsia="Times New Roman"/>
-          <w:color w:val="000000"/>
-          <w:sz w:val="24"/>
-          <w:szCs w:val="24"/>
-          <w:lang w:eastAsia="en-GB"/>
-        </w:rPr>
-        <w:t>Data Science and Analytics with Advanced Research</w:t>
-      </w:r>
-      <w:r>
-        <w:rPr>
-          <w:rFonts w:eastAsia="Times New Roman"/>
-          <w:color w:val="000000"/>
-          <w:sz w:val="24"/>
-          <w:szCs w:val="24"/>
-          <w:lang w:eastAsia="en-GB"/>
-        </w:rPr>
-        <w:t xml:space="preserve">, at the University of Hertfordshire (UH). </w:t>
-      </w:r>
-    </w:p>
-    <w:p>
-      <w:pPr>
-        <w:autoSpaceDE w:val="0"/>
-        <w:autoSpaceDN w:val="0"/>
-        <w:adjustRightInd w:val="0"/>
-        <w:spacing w:before="100" w:beforeAutospacing="1" w:line="480" w:lineRule="auto"/>
-        <w:rPr>
-          <w:rFonts w:eastAsia="Times New Roman"/>
-          <w:color w:val="000000"/>
-          <w:sz w:val="24"/>
-          <w:szCs w:val="24"/>
-          <w:lang w:eastAsia="en-GB"/>
-        </w:rPr>
-      </w:pPr>
-      <w:r>
-        <w:rPr>
-          <w:rFonts w:eastAsia="Times New Roman"/>
-          <w:color w:val="000000"/>
-          <w:sz w:val="24"/>
-          <w:szCs w:val="24"/>
-          <w:lang w:eastAsia="en-GB"/>
-        </w:rPr>
-        <w:t>I hereby declare that the work presented in this project and report is entirely my own, except where explicitly stated otherwise. All sources of information and ideas, whether quoted directly or paraphrased, have been properly referenced in accordance with academic standards. I understand that any failure to properly acknowledge the work of others could constitute plagiarism and may result in academic penalties.</w:t>
-      </w:r>
-    </w:p>
-    <w:p>
-      <w:pPr>
-        <w:autoSpaceDE w:val="0"/>
-        <w:autoSpaceDN w:val="0"/>
-        <w:adjustRightInd w:val="0"/>
-        <w:spacing w:before="100" w:beforeAutospacing="1" w:line="480" w:lineRule="auto"/>
-        <w:rPr>
-          <w:rFonts w:eastAsia="Times New Roman"/>
           <w:i/>
           <w:iCs/>
           <w:color w:val="000000"/>
@@ -589,23 +464,6 @@
     </w:p>
     <w:p>
       <w:pPr>
-        <w:autoSpaceDE w:val="0"/>
-        <w:autoSpaceDN w:val="0"/>
-        <w:adjustRightInd w:val="0"/>
-        <w:spacing w:before="100" w:beforeAutospacing="1" w:line="480" w:lineRule="auto"/>
-        <w:rPr>
-          <w:rFonts w:eastAsia="Times New Roman"/>
-          <w:i/>
-          <w:iCs/>
-          <w:color w:val="000000"/>
-          <w:sz w:val="24"/>
-          <w:szCs w:val="24"/>
-          <w:lang w:eastAsia="en-GB"/>
-        </w:rPr>
-      </w:pPr>
-    </w:p>
-    <w:p>
-      <w:pPr>
         <w:jc w:val="center"/>
         <w:rPr>
           <w:rFonts w:ascii="Times New Roman" w:hAnsi="Times New Roman" w:cs="Times New Roman"/>
@@ -631,6 +489,214 @@
         </w:rPr>
         <w:br/>
       </w:r>
+    </w:p>
+    <w:p>
+      <w:pPr>
+        <w:jc w:val="center"/>
+        <w:rPr>
+          <w:rFonts w:ascii="Times New Roman" w:hAnsi="Times New Roman" w:cs="Times New Roman"/>
+          <w:b/>
+          <w:bCs/>
+          <w:sz w:val="28"/>
+          <w:szCs w:val="28"/>
+          <w:u w:val="single"/>
+        </w:rPr>
+      </w:pPr>
+    </w:p>
+    <w:p>
+      <w:pPr>
+        <w:jc w:val="center"/>
+        <w:rPr>
+          <w:rFonts w:ascii="Times New Roman" w:hAnsi="Times New Roman" w:cs="Times New Roman"/>
+          <w:b/>
+          <w:bCs/>
+          <w:sz w:val="28"/>
+          <w:szCs w:val="28"/>
+          <w:u w:val="single"/>
+        </w:rPr>
+      </w:pPr>
+    </w:p>
+    <w:p>
+      <w:pPr>
+        <w:jc w:val="center"/>
+        <w:rPr>
+          <w:rFonts w:ascii="Times New Roman" w:hAnsi="Times New Roman" w:cs="Times New Roman"/>
+          <w:b/>
+          <w:bCs/>
+          <w:sz w:val="28"/>
+          <w:szCs w:val="28"/>
+          <w:u w:val="single"/>
+        </w:rPr>
+      </w:pPr>
+    </w:p>
+    <w:p>
+      <w:pPr>
+        <w:jc w:val="center"/>
+        <w:rPr>
+          <w:rFonts w:ascii="Times New Roman" w:hAnsi="Times New Roman" w:cs="Times New Roman"/>
+          <w:b/>
+          <w:bCs/>
+          <w:sz w:val="28"/>
+          <w:szCs w:val="28"/>
+          <w:u w:val="single"/>
+        </w:rPr>
+      </w:pPr>
+    </w:p>
+    <w:p>
+      <w:pPr>
+        <w:jc w:val="center"/>
+        <w:rPr>
+          <w:rFonts w:ascii="Times New Roman" w:hAnsi="Times New Roman" w:cs="Times New Roman"/>
+          <w:b/>
+          <w:bCs/>
+          <w:sz w:val="28"/>
+          <w:szCs w:val="28"/>
+          <w:u w:val="single"/>
+        </w:rPr>
+      </w:pPr>
+    </w:p>
+    <w:p>
+      <w:pPr>
+        <w:jc w:val="center"/>
+        <w:rPr>
+          <w:rFonts w:ascii="Times New Roman" w:hAnsi="Times New Roman" w:cs="Times New Roman"/>
+          <w:b/>
+          <w:bCs/>
+          <w:sz w:val="28"/>
+          <w:szCs w:val="28"/>
+          <w:u w:val="single"/>
+        </w:rPr>
+      </w:pPr>
+    </w:p>
+    <w:p>
+      <w:pPr>
+        <w:jc w:val="center"/>
+        <w:rPr>
+          <w:rFonts w:ascii="Times New Roman" w:hAnsi="Times New Roman" w:cs="Times New Roman"/>
+          <w:b/>
+          <w:bCs/>
+          <w:sz w:val="28"/>
+          <w:szCs w:val="28"/>
+          <w:u w:val="single"/>
+        </w:rPr>
+      </w:pPr>
+    </w:p>
+    <w:p>
+      <w:pPr>
+        <w:jc w:val="center"/>
+        <w:rPr>
+          <w:rFonts w:ascii="Times New Roman" w:hAnsi="Times New Roman" w:cs="Times New Roman"/>
+          <w:b/>
+          <w:bCs/>
+          <w:sz w:val="28"/>
+          <w:szCs w:val="28"/>
+          <w:u w:val="single"/>
+        </w:rPr>
+      </w:pPr>
+    </w:p>
+    <w:p>
+      <w:pPr>
+        <w:jc w:val="center"/>
+        <w:rPr>
+          <w:rFonts w:ascii="Times New Roman" w:hAnsi="Times New Roman" w:cs="Times New Roman"/>
+          <w:b/>
+          <w:bCs/>
+          <w:sz w:val="28"/>
+          <w:szCs w:val="28"/>
+          <w:u w:val="single"/>
+        </w:rPr>
+      </w:pPr>
+    </w:p>
+    <w:p>
+      <w:pPr>
+        <w:jc w:val="center"/>
+        <w:rPr>
+          <w:rFonts w:ascii="Times New Roman" w:hAnsi="Times New Roman" w:cs="Times New Roman"/>
+          <w:b/>
+          <w:bCs/>
+          <w:sz w:val="28"/>
+          <w:szCs w:val="28"/>
+          <w:u w:val="single"/>
+        </w:rPr>
+      </w:pPr>
+    </w:p>
+    <w:p>
+      <w:pPr>
+        <w:jc w:val="center"/>
+        <w:rPr>
+          <w:rFonts w:ascii="Times New Roman" w:hAnsi="Times New Roman" w:cs="Times New Roman"/>
+          <w:b/>
+          <w:bCs/>
+          <w:sz w:val="28"/>
+          <w:szCs w:val="28"/>
+          <w:u w:val="single"/>
+        </w:rPr>
+      </w:pPr>
+    </w:p>
+    <w:p>
+      <w:pPr>
+        <w:jc w:val="center"/>
+        <w:rPr>
+          <w:rFonts w:ascii="Times New Roman" w:hAnsi="Times New Roman" w:cs="Times New Roman"/>
+          <w:b/>
+          <w:bCs/>
+          <w:sz w:val="28"/>
+          <w:szCs w:val="28"/>
+          <w:u w:val="single"/>
+        </w:rPr>
+      </w:pPr>
+    </w:p>
+    <w:p>
+      <w:pPr>
+        <w:jc w:val="center"/>
+        <w:rPr>
+          <w:rFonts w:ascii="Times New Roman" w:hAnsi="Times New Roman" w:cs="Times New Roman"/>
+          <w:b/>
+          <w:bCs/>
+          <w:sz w:val="28"/>
+          <w:szCs w:val="28"/>
+          <w:u w:val="single"/>
+        </w:rPr>
+      </w:pPr>
+    </w:p>
+    <w:p>
+      <w:pPr>
+        <w:jc w:val="center"/>
+        <w:rPr>
+          <w:rFonts w:ascii="Times New Roman" w:hAnsi="Times New Roman" w:cs="Times New Roman"/>
+          <w:b/>
+          <w:bCs/>
+          <w:sz w:val="28"/>
+          <w:szCs w:val="28"/>
+          <w:u w:val="single"/>
+        </w:rPr>
+      </w:pPr>
+    </w:p>
+    <w:p>
+      <w:pPr>
+        <w:jc w:val="center"/>
+        <w:rPr>
+          <w:rFonts w:ascii="Times New Roman" w:hAnsi="Times New Roman" w:cs="Times New Roman"/>
+          <w:b/>
+          <w:bCs/>
+          <w:sz w:val="28"/>
+          <w:szCs w:val="28"/>
+          <w:u w:val="single"/>
+        </w:rPr>
+      </w:pPr>
+    </w:p>
+    <w:p>
+      <w:pPr>
+        <w:jc w:val="center"/>
+        <w:rPr>
+          <w:rFonts w:ascii="Times New Roman" w:hAnsi="Times New Roman" w:cs="Times New Roman"/>
+          <w:b/>
+          <w:bCs/>
+          <w:sz w:val="28"/>
+          <w:szCs w:val="28"/>
+          <w:u w:val="single"/>
+        </w:rPr>
+      </w:pPr>
     </w:p>
     <w:p>
       <w:pPr>
@@ -3538,6 +3604,7 @@
           <w:szCs w:val="24"/>
           <w:lang w:val="en-IN"/>
         </w:rPr>
+        <w:lastRenderedPageBreak/>
         <w:t>Evaluation and Conclusion</w:t>
       </w:r>
       <w:r>

</xml_diff>